<commit_message>
Se realiza la ficha tecnica y mejoras en las validaciones de la etapa Preliminar con respecto a los parametros de la Empresa
</commit_message>
<xml_diff>
--- a/output/templates_GCC/Plantilla_FichaTecnica.docx
+++ b/output/templates_GCC/Plantilla_FichaTecnica.docx
@@ -186,39 +186,19 @@
               <w:spacing w:before="0" w:beforeAutospacing="0" w:after="0" w:afterAutospacing="0" w:line="360" w:lineRule="auto"/>
               <w:rPr>
                 <w:rFonts w:ascii="Arial" w:hAnsi="Arial" w:cs="Arial"/>
-                <w:b/>
-                <w:bCs/>
-                <w:color w:val="000000"/>
-                <w:sz w:val="20"/>
-                <w:szCs w:val="20"/>
-              </w:rPr>
-            </w:pPr>
-            <w:r>
-              <w:rPr>
-                <w:rFonts w:ascii="Arial" w:hAnsi="Arial" w:cs="Arial"/>
-                <w:color w:val="000000"/>
-                <w:sz w:val="20"/>
-                <w:szCs w:val="20"/>
-              </w:rPr>
-              <w:t>${</w:t>
-            </w:r>
-            <w:r>
-              <w:rPr>
-                <w:rFonts w:ascii="Arial" w:hAnsi="Arial" w:cs="Arial"/>
-                <w:color w:val="000000"/>
-                <w:sz w:val="20"/>
-                <w:szCs w:val="20"/>
-              </w:rPr>
-              <w:t>Documento</w:t>
-            </w:r>
-            <w:r>
-              <w:rPr>
-                <w:rFonts w:ascii="Arial" w:hAnsi="Arial" w:cs="Arial"/>
-                <w:color w:val="000000"/>
-                <w:sz w:val="20"/>
-                <w:szCs w:val="20"/>
-              </w:rPr>
-              <w:t>}</w:t>
+                <w:color w:val="000000"/>
+                <w:sz w:val="20"/>
+                <w:szCs w:val="20"/>
+              </w:rPr>
+            </w:pPr>
+            <w:r>
+              <w:rPr>
+                <w:rFonts w:ascii="Arial" w:hAnsi="Arial" w:cs="Arial"/>
+                <w:color w:val="000000"/>
+                <w:sz w:val="20"/>
+                <w:szCs w:val="20"/>
+              </w:rPr>
+              <w:t>${Documento}</w:t>
             </w:r>
           </w:p>
         </w:tc>
@@ -733,18 +713,7 @@
                 <w:sz w:val="20"/>
                 <w:szCs w:val="20"/>
               </w:rPr>
-              <w:t xml:space="preserve">FECHA </w:t>
-            </w:r>
-            <w:r>
-              <w:rPr>
-                <w:rFonts w:ascii="Arial" w:hAnsi="Arial" w:cs="Arial"/>
-                <w:b/>
-                <w:bCs/>
-                <w:color w:val="000000"/>
-                <w:sz w:val="20"/>
-                <w:szCs w:val="20"/>
-              </w:rPr>
-              <w:t>EJECUTORIA</w:t>
+              <w:t>FECHA EJECUTORIA</w:t>
             </w:r>
           </w:p>
         </w:tc>
@@ -1259,13 +1228,20 @@
               <w:spacing w:before="0" w:beforeAutospacing="0" w:after="0" w:afterAutospacing="0"/>
               <w:rPr>
                 <w:rFonts w:ascii="Arial" w:hAnsi="Arial" w:cs="Arial"/>
-                <w:b/>
-                <w:bCs/>
-                <w:color w:val="000000"/>
-                <w:sz w:val="20"/>
-                <w:szCs w:val="20"/>
-              </w:rPr>
-            </w:pPr>
+                <w:color w:val="000000"/>
+                <w:sz w:val="20"/>
+                <w:szCs w:val="20"/>
+              </w:rPr>
+            </w:pPr>
+            <w:r>
+              <w:rPr>
+                <w:rFonts w:ascii="Arial" w:hAnsi="Arial" w:cs="Arial"/>
+                <w:color w:val="000000"/>
+                <w:sz w:val="20"/>
+                <w:szCs w:val="20"/>
+              </w:rPr>
+              <w:t>${propiedad}</w:t>
+            </w:r>
           </w:p>
         </w:tc>
         <w:tc>
@@ -1278,13 +1254,40 @@
               <w:spacing w:before="0" w:beforeAutospacing="0" w:after="0" w:afterAutospacing="0"/>
               <w:rPr>
                 <w:rFonts w:ascii="Arial" w:hAnsi="Arial" w:cs="Arial"/>
-                <w:b/>
-                <w:bCs/>
-                <w:color w:val="000000"/>
-                <w:sz w:val="20"/>
-                <w:szCs w:val="20"/>
-              </w:rPr>
-            </w:pPr>
+                <w:color w:val="000000"/>
+                <w:sz w:val="20"/>
+                <w:szCs w:val="20"/>
+              </w:rPr>
+            </w:pPr>
+            <w:r>
+              <w:rPr>
+                <w:rFonts w:ascii="Arial" w:hAnsi="Arial" w:cs="Arial"/>
+                <w:color w:val="000000"/>
+                <w:sz w:val="20"/>
+                <w:szCs w:val="20"/>
+              </w:rPr>
+              <w:t>${</w:t>
+            </w:r>
+            <w:proofErr w:type="spellStart"/>
+            <w:r>
+              <w:rPr>
+                <w:rFonts w:ascii="Arial" w:hAnsi="Arial" w:cs="Arial"/>
+                <w:color w:val="000000"/>
+                <w:sz w:val="20"/>
+                <w:szCs w:val="20"/>
+              </w:rPr>
+              <w:t>avaluo</w:t>
+            </w:r>
+            <w:proofErr w:type="spellEnd"/>
+            <w:r>
+              <w:rPr>
+                <w:rFonts w:ascii="Arial" w:hAnsi="Arial" w:cs="Arial"/>
+                <w:color w:val="000000"/>
+                <w:sz w:val="20"/>
+                <w:szCs w:val="20"/>
+              </w:rPr>
+              <w:t>}</w:t>
+            </w:r>
           </w:p>
         </w:tc>
         <w:tc>
@@ -1297,13 +1300,20 @@
               <w:spacing w:before="0" w:beforeAutospacing="0" w:after="0" w:afterAutospacing="0"/>
               <w:rPr>
                 <w:rFonts w:ascii="Arial" w:hAnsi="Arial" w:cs="Arial"/>
-                <w:b/>
-                <w:bCs/>
-                <w:color w:val="000000"/>
-                <w:sz w:val="20"/>
-                <w:szCs w:val="20"/>
-              </w:rPr>
-            </w:pPr>
+                <w:color w:val="000000"/>
+                <w:sz w:val="20"/>
+                <w:szCs w:val="20"/>
+              </w:rPr>
+            </w:pPr>
+            <w:r>
+              <w:rPr>
+                <w:rFonts w:ascii="Arial" w:hAnsi="Arial" w:cs="Arial"/>
+                <w:color w:val="000000"/>
+                <w:sz w:val="20"/>
+                <w:szCs w:val="20"/>
+              </w:rPr>
+              <w:t>${ciudad}</w:t>
+            </w:r>
           </w:p>
         </w:tc>
         <w:tc>
@@ -1316,13 +1326,20 @@
               <w:spacing w:before="0" w:beforeAutospacing="0" w:after="0" w:afterAutospacing="0"/>
               <w:rPr>
                 <w:rFonts w:ascii="Arial" w:hAnsi="Arial" w:cs="Arial"/>
-                <w:b/>
-                <w:bCs/>
-                <w:color w:val="000000"/>
-                <w:sz w:val="20"/>
-                <w:szCs w:val="20"/>
-              </w:rPr>
-            </w:pPr>
+                <w:color w:val="000000"/>
+                <w:sz w:val="20"/>
+                <w:szCs w:val="20"/>
+              </w:rPr>
+            </w:pPr>
+            <w:r>
+              <w:rPr>
+                <w:rFonts w:ascii="Arial" w:hAnsi="Arial" w:cs="Arial"/>
+                <w:color w:val="000000"/>
+                <w:sz w:val="20"/>
+                <w:szCs w:val="20"/>
+              </w:rPr>
+              <w:t>${dirección}</w:t>
+            </w:r>
           </w:p>
         </w:tc>
         <w:tc>
@@ -1335,13 +1352,20 @@
               <w:spacing w:before="0" w:beforeAutospacing="0" w:after="0" w:afterAutospacing="0"/>
               <w:rPr>
                 <w:rFonts w:ascii="Arial" w:hAnsi="Arial" w:cs="Arial"/>
-                <w:b/>
-                <w:bCs/>
-                <w:color w:val="000000"/>
-                <w:sz w:val="20"/>
-                <w:szCs w:val="20"/>
-              </w:rPr>
-            </w:pPr>
+                <w:color w:val="000000"/>
+                <w:sz w:val="20"/>
+                <w:szCs w:val="20"/>
+              </w:rPr>
+            </w:pPr>
+            <w:r>
+              <w:rPr>
+                <w:rFonts w:ascii="Arial" w:hAnsi="Arial" w:cs="Arial"/>
+                <w:color w:val="000000"/>
+                <w:sz w:val="20"/>
+                <w:szCs w:val="20"/>
+              </w:rPr>
+              <w:t>${observaciones}</w:t>
+            </w:r>
           </w:p>
         </w:tc>
       </w:tr>
@@ -1397,18 +1421,7 @@
           <w:sz w:val="20"/>
           <w:szCs w:val="20"/>
         </w:rPr>
-        <w:t xml:space="preserve">CORRESPONDENCIA </w:t>
-      </w:r>
-      <w:r>
-        <w:rPr>
-          <w:rFonts w:ascii="Arial" w:hAnsi="Arial" w:cs="Arial"/>
-          <w:b/>
-          <w:bCs/>
-          <w:color w:val="000000"/>
-          <w:sz w:val="20"/>
-          <w:szCs w:val="20"/>
-        </w:rPr>
-        <w:t>BÚSQUEDA DE BIENES</w:t>
+        <w:t>CORRESPONDENCIA BÚSQUEDA DE BIENES</w:t>
       </w:r>
     </w:p>
     <w:tbl>
@@ -1418,11 +1431,11 @@
         <w:tblLook w:val="04A0" w:firstRow="1" w:lastRow="0" w:firstColumn="1" w:lastColumn="0" w:noHBand="0" w:noVBand="1"/>
       </w:tblPr>
       <w:tblGrid>
-        <w:gridCol w:w="1765"/>
-        <w:gridCol w:w="1765"/>
-        <w:gridCol w:w="1766"/>
-        <w:gridCol w:w="1766"/>
-        <w:gridCol w:w="1766"/>
+        <w:gridCol w:w="1725"/>
+        <w:gridCol w:w="1723"/>
+        <w:gridCol w:w="1746"/>
+        <w:gridCol w:w="1739"/>
+        <w:gridCol w:w="1895"/>
       </w:tblGrid>
       <w:tr>
         <w:tc>
@@ -1587,13 +1600,20 @@
               <w:spacing w:before="0" w:beforeAutospacing="0" w:after="0" w:afterAutospacing="0"/>
               <w:rPr>
                 <w:rFonts w:ascii="Arial" w:hAnsi="Arial" w:cs="Arial"/>
-                <w:b/>
-                <w:bCs/>
-                <w:color w:val="000000"/>
-                <w:sz w:val="20"/>
-                <w:szCs w:val="20"/>
-              </w:rPr>
-            </w:pPr>
+                <w:color w:val="000000"/>
+                <w:sz w:val="20"/>
+                <w:szCs w:val="20"/>
+              </w:rPr>
+            </w:pPr>
+            <w:r>
+              <w:rPr>
+                <w:rFonts w:ascii="Arial" w:hAnsi="Arial" w:cs="Arial"/>
+                <w:color w:val="000000"/>
+                <w:sz w:val="20"/>
+                <w:szCs w:val="20"/>
+              </w:rPr>
+              <w:t>${fecha}</w:t>
+            </w:r>
           </w:p>
         </w:tc>
         <w:tc>
@@ -1606,13 +1626,20 @@
               <w:spacing w:before="0" w:beforeAutospacing="0" w:after="0" w:afterAutospacing="0"/>
               <w:rPr>
                 <w:rFonts w:ascii="Arial" w:hAnsi="Arial" w:cs="Arial"/>
-                <w:b/>
-                <w:bCs/>
-                <w:color w:val="000000"/>
-                <w:sz w:val="20"/>
-                <w:szCs w:val="20"/>
-              </w:rPr>
-            </w:pPr>
+                <w:color w:val="000000"/>
+                <w:sz w:val="20"/>
+                <w:szCs w:val="20"/>
+              </w:rPr>
+            </w:pPr>
+            <w:r>
+              <w:rPr>
+                <w:rFonts w:ascii="Arial" w:hAnsi="Arial" w:cs="Arial"/>
+                <w:color w:val="000000"/>
+                <w:sz w:val="20"/>
+                <w:szCs w:val="20"/>
+              </w:rPr>
+              <w:t>${oficio}</w:t>
+            </w:r>
           </w:p>
         </w:tc>
         <w:tc>
@@ -1625,13 +1652,20 @@
               <w:spacing w:before="0" w:beforeAutospacing="0" w:after="0" w:afterAutospacing="0"/>
               <w:rPr>
                 <w:rFonts w:ascii="Arial" w:hAnsi="Arial" w:cs="Arial"/>
-                <w:b/>
-                <w:bCs/>
-                <w:color w:val="000000"/>
-                <w:sz w:val="20"/>
-                <w:szCs w:val="20"/>
-              </w:rPr>
-            </w:pPr>
+                <w:color w:val="000000"/>
+                <w:sz w:val="20"/>
+                <w:szCs w:val="20"/>
+              </w:rPr>
+            </w:pPr>
+            <w:r>
+              <w:rPr>
+                <w:rFonts w:ascii="Arial" w:hAnsi="Arial" w:cs="Arial"/>
+                <w:color w:val="000000"/>
+                <w:sz w:val="20"/>
+                <w:szCs w:val="20"/>
+              </w:rPr>
+              <w:t>${resolución}</w:t>
+            </w:r>
           </w:p>
         </w:tc>
         <w:tc>
@@ -1644,13 +1678,20 @@
               <w:spacing w:before="0" w:beforeAutospacing="0" w:after="0" w:afterAutospacing="0"/>
               <w:rPr>
                 <w:rFonts w:ascii="Arial" w:hAnsi="Arial" w:cs="Arial"/>
-                <w:b/>
-                <w:bCs/>
-                <w:color w:val="000000"/>
-                <w:sz w:val="20"/>
-                <w:szCs w:val="20"/>
-              </w:rPr>
-            </w:pPr>
+                <w:color w:val="000000"/>
+                <w:sz w:val="20"/>
+                <w:szCs w:val="20"/>
+              </w:rPr>
+            </w:pPr>
+            <w:r>
+              <w:rPr>
+                <w:rFonts w:ascii="Arial" w:hAnsi="Arial" w:cs="Arial"/>
+                <w:color w:val="000000"/>
+                <w:sz w:val="20"/>
+                <w:szCs w:val="20"/>
+              </w:rPr>
+              <w:t>${radicado}</w:t>
+            </w:r>
           </w:p>
         </w:tc>
         <w:tc>
@@ -1663,13 +1704,40 @@
               <w:spacing w:before="0" w:beforeAutospacing="0" w:after="0" w:afterAutospacing="0"/>
               <w:rPr>
                 <w:rFonts w:ascii="Arial" w:hAnsi="Arial" w:cs="Arial"/>
-                <w:b/>
-                <w:bCs/>
-                <w:color w:val="000000"/>
-                <w:sz w:val="20"/>
-                <w:szCs w:val="20"/>
-              </w:rPr>
-            </w:pPr>
+                <w:color w:val="000000"/>
+                <w:sz w:val="20"/>
+                <w:szCs w:val="20"/>
+              </w:rPr>
+            </w:pPr>
+            <w:r>
+              <w:rPr>
+                <w:rFonts w:ascii="Arial" w:hAnsi="Arial" w:cs="Arial"/>
+                <w:color w:val="000000"/>
+                <w:sz w:val="20"/>
+                <w:szCs w:val="20"/>
+              </w:rPr>
+              <w:t>${</w:t>
+            </w:r>
+            <w:proofErr w:type="spellStart"/>
+            <w:r>
+              <w:rPr>
+                <w:rFonts w:ascii="Arial" w:hAnsi="Arial" w:cs="Arial"/>
+                <w:color w:val="000000"/>
+                <w:sz w:val="20"/>
+                <w:szCs w:val="20"/>
+              </w:rPr>
+              <w:t>observacionesC</w:t>
+            </w:r>
+            <w:proofErr w:type="spellEnd"/>
+            <w:r>
+              <w:rPr>
+                <w:rFonts w:ascii="Arial" w:hAnsi="Arial" w:cs="Arial"/>
+                <w:color w:val="000000"/>
+                <w:sz w:val="20"/>
+                <w:szCs w:val="20"/>
+              </w:rPr>
+              <w:t>}</w:t>
+            </w:r>
           </w:p>
         </w:tc>
       </w:tr>

</xml_diff>